<commit_message>
springboot created in coding
</commit_message>
<xml_diff>
--- a/PROPOSAL/CP_Proposal_Sunil_00.docx
+++ b/PROPOSAL/CP_Proposal_Sunil_00.docx
@@ -7587,25 +7587,70 @@
     </w:p>
     <w:p>
       <w:pPr>
-        <w:ind w:left="1440"/>
+        <w:ind w:left="709"/>
         <w:jc w:val="right"/>
         <w:rPr>
           <w:i/>
           <w:szCs w:val="26"/>
         </w:rPr>
       </w:pPr>
-    </w:p>
-    <w:p>
-      <w:pPr>
-        <w:ind w:left="1440"/>
-        <w:jc w:val="right"/>
+      <w:r>
         <w:rPr>
           <w:i/>
-          <w:szCs w:val="26"/>
-        </w:rPr>
-      </w:pPr>
-      <w:bookmarkStart w:id="0" w:name="_GoBack"/>
-      <w:bookmarkEnd w:id="0"/>
+          <w:noProof/>
+          <w:szCs w:val="26"/>
+          <w:lang w:eastAsia="en-US" w:bidi="ar-SA"/>
+        </w:rPr>
+        <w:lastRenderedPageBreak/>
+        <w:drawing>
+          <wp:inline distT="0" distB="0" distL="0" distR="0" wp14:anchorId="60451A4F" wp14:editId="68491EC6">
+            <wp:extent cx="5503799" cy="3445126"/>
+            <wp:effectExtent l="0" t="0" r="8255" b="9525"/>
+            <wp:docPr id="7" name="Picture 7" descr="../../../img/github%20repo.png"/>
+            <wp:cNvGraphicFramePr>
+              <a:graphicFrameLocks xmlns:a="http://schemas.openxmlformats.org/drawingml/2006/main" noChangeAspect="1"/>
+            </wp:cNvGraphicFramePr>
+            <a:graphic xmlns:a="http://schemas.openxmlformats.org/drawingml/2006/main">
+              <a:graphicData uri="http://schemas.openxmlformats.org/drawingml/2006/picture">
+                <pic:pic xmlns:pic="http://schemas.openxmlformats.org/drawingml/2006/picture">
+                  <pic:nvPicPr>
+                    <pic:cNvPr id="0" name="Picture 5" descr="../../../img/github%20repo.png"/>
+                    <pic:cNvPicPr>
+                      <a:picLocks noChangeAspect="1" noChangeArrowheads="1"/>
+                    </pic:cNvPicPr>
+                  </pic:nvPicPr>
+                  <pic:blipFill>
+                    <a:blip r:embed="rId11">
+                      <a:extLst>
+                        <a:ext uri="{28A0092B-C50C-407E-A947-70E740481C1C}">
+                          <a14:useLocalDpi xmlns:a14="http://schemas.microsoft.com/office/drawing/2010/main" val="0"/>
+                        </a:ext>
+                      </a:extLst>
+                    </a:blip>
+                    <a:srcRect/>
+                    <a:stretch>
+                      <a:fillRect/>
+                    </a:stretch>
+                  </pic:blipFill>
+                  <pic:spPr bwMode="auto">
+                    <a:xfrm>
+                      <a:off x="0" y="0"/>
+                      <a:ext cx="5520940" cy="3455856"/>
+                    </a:xfrm>
+                    <a:prstGeom prst="rect">
+                      <a:avLst/>
+                    </a:prstGeom>
+                    <a:noFill/>
+                    <a:ln>
+                      <a:noFill/>
+                    </a:ln>
+                  </pic:spPr>
+                </pic:pic>
+              </a:graphicData>
+            </a:graphic>
+          </wp:inline>
+        </w:drawing>
+      </w:r>
     </w:p>
     <w:p>
       <w:pPr>
@@ -7677,7 +7722,6 @@
           <w:sz w:val="34"/>
           <w:szCs w:val="36"/>
         </w:rPr>
-        <w:lastRenderedPageBreak/>
         <w:t xml:space="preserve">7. </w:t>
       </w:r>
       <w:r>
@@ -7704,6 +7748,7 @@
     <w:p>
       <w:pPr>
         <w:ind w:left="709"/>
+        <w:jc w:val="both"/>
         <w:rPr>
           <w:bCs/>
           <w:sz w:val="28"/>
@@ -7728,16 +7773,8 @@
           <w:szCs w:val="30"/>
         </w:rPr>
       </w:pPr>
-    </w:p>
-    <w:p>
-      <w:pPr>
-        <w:rPr>
-          <w:b/>
-          <w:bCs/>
-          <w:sz w:val="28"/>
-          <w:szCs w:val="30"/>
-        </w:rPr>
-      </w:pPr>
+      <w:bookmarkStart w:id="0" w:name="_GoBack"/>
+      <w:bookmarkEnd w:id="0"/>
     </w:p>
     <w:p>
       <w:pPr>
@@ -7917,7 +7954,9 @@
           <w:numId w:val="9"/>
         </w:numPr>
         <w:rPr>
+          <w:b/>
           <w:bCs/>
+          <w:sz w:val="28"/>
           <w:szCs w:val="30"/>
         </w:rPr>
       </w:pPr>
@@ -7935,29 +7974,6 @@
         </w:rPr>
         <w:t>Accessed Jan 2, 2019]</w:t>
       </w:r>
-    </w:p>
-    <w:p>
-      <w:pPr>
-        <w:pStyle w:val="ListParagraph"/>
-        <w:numPr>
-          <w:ilvl w:val="0"/>
-          <w:numId w:val="9"/>
-        </w:numPr>
-        <w:rPr>
-          <w:bCs/>
-          <w:szCs w:val="30"/>
-        </w:rPr>
-      </w:pPr>
-    </w:p>
-    <w:p>
-      <w:pPr>
-        <w:rPr>
-          <w:b/>
-          <w:bCs/>
-          <w:sz w:val="28"/>
-          <w:szCs w:val="30"/>
-        </w:rPr>
-      </w:pPr>
     </w:p>
     <w:sectPr>
       <w:pgSz w:w="11900" w:h="16840"/>

</xml_diff>